<commit_message>
Q6 objectif de l'inversion de contrôle
</commit_message>
<xml_diff>
--- a/Rapport AL tp02.docx
+++ b/Rapport AL tp02.docx
@@ -375,12 +375,6 @@
               <w:gridCol w:w="8815"/>
             </w:tblGrid>
             <w:tr>
-              <w:tblPrEx>
-                <w:tblCellMar>
-                  <w:top w:w="0" w:type="dxa"/>
-                  <w:bottom w:w="0" w:type="dxa"/>
-                </w:tblCellMar>
-              </w:tblPrEx>
               <w:trPr>
                 <w:trHeight w:val="163"/>
               </w:trPr>
@@ -493,16 +487,7 @@
           <w:szCs w:val="36"/>
           <w:shd w:val="clear" w:color="auto" w:fill="FFF2CC" w:themeFill="accent4" w:themeFillTint="33"/>
         </w:rPr>
-        <w:t xml:space="preserve">Année </w:t>
-      </w:r>
-      <w:r>
-        <w:rPr>
-          <w:rFonts w:asciiTheme="majorBidi" w:hAnsiTheme="majorBidi" w:cstheme="majorBidi"/>
-          <w:sz w:val="36"/>
-          <w:szCs w:val="36"/>
-          <w:shd w:val="clear" w:color="auto" w:fill="FFF2CC" w:themeFill="accent4" w:themeFillTint="33"/>
-        </w:rPr>
-        <w:t>universitair</w:t>
+        <w:t>Année universitair</w:t>
       </w:r>
       <w:r>
         <w:rPr>
@@ -1128,8 +1113,6 @@
         </w:rPr>
         <w:t>.</w:t>
       </w:r>
-      <w:bookmarkStart w:id="0" w:name="_GoBack"/>
-      <w:bookmarkEnd w:id="0"/>
     </w:p>
     <w:p>
       <w:pPr>
@@ -1148,6 +1131,26 @@
           <w:sz w:val="24"/>
           <w:szCs w:val="24"/>
         </w:rPr>
+        <w:t>On dit qu’une Classe A dépend d’une classe B , lorsque A utilise B comme attribut , possède une opération dont le type de l’un de ces paramètre est B….</w:t>
+      </w:r>
+    </w:p>
+    <w:p>
+      <w:pPr>
+        <w:tabs>
+          <w:tab w:val="left" w:pos="1053"/>
+        </w:tabs>
+        <w:rPr>
+          <w:rFonts w:asciiTheme="majorBidi" w:hAnsiTheme="majorBidi" w:cstheme="majorBidi"/>
+          <w:sz w:val="24"/>
+          <w:szCs w:val="24"/>
+        </w:rPr>
+      </w:pPr>
+      <w:r>
+        <w:rPr>
+          <w:rFonts w:asciiTheme="majorBidi" w:hAnsiTheme="majorBidi" w:cstheme="majorBidi"/>
+          <w:sz w:val="24"/>
+          <w:szCs w:val="24"/>
+        </w:rPr>
         <w:t xml:space="preserve">La classe la plus stable est : </w:t>
       </w:r>
       <w:r>
@@ -1166,6 +1169,192 @@
         </w:rPr>
         <w:t xml:space="preserve"> et la classe la moins stable est celle de type Repository(EtudiantRepository) et qui a un accès à la base de donnée.</w:t>
       </w:r>
+    </w:p>
+    <w:p>
+      <w:pPr>
+        <w:tabs>
+          <w:tab w:val="left" w:pos="1053"/>
+        </w:tabs>
+        <w:rPr>
+          <w:rFonts w:asciiTheme="majorBidi" w:hAnsiTheme="majorBidi" w:cstheme="majorBidi"/>
+          <w:sz w:val="24"/>
+          <w:szCs w:val="24"/>
+        </w:rPr>
+      </w:pPr>
+    </w:p>
+    <w:p>
+      <w:pPr>
+        <w:tabs>
+          <w:tab w:val="left" w:pos="1053"/>
+        </w:tabs>
+        <w:rPr>
+          <w:rFonts w:asciiTheme="majorBidi" w:hAnsiTheme="majorBidi" w:cstheme="majorBidi"/>
+          <w:b/>
+          <w:bCs/>
+          <w:sz w:val="24"/>
+          <w:szCs w:val="24"/>
+        </w:rPr>
+      </w:pPr>
+      <w:r>
+        <w:rPr>
+          <w:rFonts w:asciiTheme="majorBidi" w:hAnsiTheme="majorBidi" w:cstheme="majorBidi"/>
+          <w:b/>
+          <w:bCs/>
+          <w:sz w:val="32"/>
+          <w:szCs w:val="32"/>
+          <w:u w:val="single"/>
+        </w:rPr>
+        <w:t xml:space="preserve">Question </w:t>
+      </w:r>
+      <w:r>
+        <w:rPr>
+          <w:rFonts w:asciiTheme="majorBidi" w:hAnsiTheme="majorBidi" w:cstheme="majorBidi"/>
+          <w:b/>
+          <w:bCs/>
+          <w:sz w:val="32"/>
+          <w:szCs w:val="32"/>
+          <w:u w:val="single"/>
+        </w:rPr>
+        <w:t>6</w:t>
+      </w:r>
+      <w:r>
+        <w:rPr>
+          <w:rFonts w:asciiTheme="majorBidi" w:hAnsiTheme="majorBidi" w:cstheme="majorBidi"/>
+          <w:b/>
+          <w:bCs/>
+          <w:sz w:val="32"/>
+          <w:szCs w:val="32"/>
+          <w:u w:val="single"/>
+        </w:rPr>
+        <w:t> :</w:t>
+      </w:r>
+      <w:r>
+        <w:rPr>
+          <w:rFonts w:asciiTheme="majorBidi" w:hAnsiTheme="majorBidi" w:cstheme="majorBidi"/>
+          <w:b/>
+          <w:bCs/>
+          <w:sz w:val="32"/>
+          <w:szCs w:val="32"/>
+          <w:u w:val="single"/>
+        </w:rPr>
+        <w:t xml:space="preserve"> </w:t>
+      </w:r>
+      <w:r>
+        <w:rPr>
+          <w:rFonts w:asciiTheme="majorBidi" w:hAnsiTheme="majorBidi" w:cstheme="majorBidi"/>
+          <w:b/>
+          <w:bCs/>
+          <w:sz w:val="24"/>
+          <w:szCs w:val="24"/>
+        </w:rPr>
+        <w:t>Objectif du principe de l’inversion de contrôle</w:t>
+      </w:r>
+    </w:p>
+    <w:p>
+      <w:pPr>
+        <w:tabs>
+          <w:tab w:val="left" w:pos="1053"/>
+        </w:tabs>
+        <w:rPr>
+          <w:rFonts w:asciiTheme="majorBidi" w:hAnsiTheme="majorBidi" w:cstheme="majorBidi"/>
+          <w:sz w:val="24"/>
+          <w:szCs w:val="24"/>
+        </w:rPr>
+      </w:pPr>
+      <w:r>
+        <w:rPr>
+          <w:rFonts w:asciiTheme="majorBidi" w:hAnsiTheme="majorBidi" w:cstheme="majorBidi"/>
+          <w:sz w:val="24"/>
+          <w:szCs w:val="24"/>
+        </w:rPr>
+        <w:t>L’objectif du principe de l’inversion de contrôle (</w:t>
+      </w:r>
+      <w:r>
+        <w:rPr>
+          <w:rFonts w:asciiTheme="majorBidi" w:hAnsiTheme="majorBidi" w:cstheme="majorBidi"/>
+          <w:sz w:val="24"/>
+          <w:szCs w:val="24"/>
+        </w:rPr>
+        <w:t xml:space="preserve">inversion des </w:t>
+      </w:r>
+      <w:bookmarkStart w:id="0" w:name="_GoBack"/>
+      <w:bookmarkEnd w:id="0"/>
+      <w:r>
+        <w:rPr>
+          <w:rFonts w:asciiTheme="majorBidi" w:hAnsiTheme="majorBidi" w:cstheme="majorBidi"/>
+          <w:sz w:val="24"/>
+          <w:szCs w:val="24"/>
+        </w:rPr>
+        <w:t xml:space="preserve">dépendances) qui est présenté comme l’un des </w:t>
+      </w:r>
+      <w:r>
+        <w:rPr>
+          <w:rFonts w:asciiTheme="majorBidi" w:hAnsiTheme="majorBidi" w:cstheme="majorBidi"/>
+          <w:sz w:val="24"/>
+          <w:szCs w:val="24"/>
+        </w:rPr>
+        <w:t>principes</w:t>
+      </w:r>
+      <w:r>
+        <w:rPr>
+          <w:rFonts w:asciiTheme="majorBidi" w:hAnsiTheme="majorBidi" w:cstheme="majorBidi"/>
+          <w:sz w:val="24"/>
+          <w:szCs w:val="24"/>
+        </w:rPr>
+        <w:t xml:space="preserve"> SOLID le D plus précisément est </w:t>
+      </w:r>
+      <w:r>
+        <w:rPr>
+          <w:rFonts w:asciiTheme="majorBidi" w:hAnsiTheme="majorBidi" w:cstheme="majorBidi"/>
+          <w:sz w:val="24"/>
+          <w:szCs w:val="24"/>
+        </w:rPr>
+        <w:t>: appliquer</w:t>
+      </w:r>
+      <w:r>
+        <w:rPr>
+          <w:rFonts w:asciiTheme="majorBidi" w:hAnsiTheme="majorBidi" w:cstheme="majorBidi"/>
+          <w:sz w:val="24"/>
+          <w:szCs w:val="24"/>
+        </w:rPr>
+        <w:t xml:space="preserve"> la stabilité dans </w:t>
+      </w:r>
+      <w:r>
+        <w:rPr>
+          <w:rFonts w:asciiTheme="majorBidi" w:hAnsiTheme="majorBidi" w:cstheme="majorBidi"/>
+          <w:sz w:val="24"/>
+          <w:szCs w:val="24"/>
+        </w:rPr>
+        <w:t xml:space="preserve">l’application, diminuer le couplage entre deux modules , s’assurer que les modules doivent dépendre de modules plus stable qu’eux et que les modules de haut niveau doivent </w:t>
+      </w:r>
+      <w:r>
+        <w:rPr>
+          <w:rFonts w:asciiTheme="majorBidi" w:hAnsiTheme="majorBidi" w:cstheme="majorBidi"/>
+          <w:sz w:val="24"/>
+          <w:szCs w:val="24"/>
+        </w:rPr>
+        <w:t>interagir</w:t>
+      </w:r>
+      <w:r>
+        <w:rPr>
+          <w:rFonts w:asciiTheme="majorBidi" w:hAnsiTheme="majorBidi" w:cstheme="majorBidi"/>
+          <w:sz w:val="24"/>
+          <w:szCs w:val="24"/>
+        </w:rPr>
+        <w:t xml:space="preserve"> avec les abstractions comme les interfaces.</w:t>
+      </w:r>
+    </w:p>
+    <w:p>
+      <w:pPr>
+        <w:tabs>
+          <w:tab w:val="left" w:pos="1053"/>
+        </w:tabs>
+        <w:rPr>
+          <w:rFonts w:asciiTheme="majorBidi" w:hAnsiTheme="majorBidi" w:cstheme="majorBidi"/>
+          <w:sz w:val="24"/>
+          <w:szCs w:val="24"/>
+        </w:rPr>
+      </w:pPr>
     </w:p>
     <w:sectPr>
       <w:footerReference w:type="default" r:id="rId10"/>
@@ -1532,6 +1721,7 @@
                                 <w:calendar w:val="gregorian"/>
                               </w:date>
                             </w:sdtPr>
+                            <w:sdtEndPr/>
                             <w:sdtContent>
                               <w:p>
                                 <w:pPr>
@@ -2603,7 +2793,7 @@
 </file>
 
 <file path=customXml/itemProps1.xml><?xml version="1.0" encoding="utf-8"?>
-<ds:datastoreItem xmlns:ds="http://schemas.openxmlformats.org/officeDocument/2006/customXml" ds:itemID="{EE360F91-0F67-45EB-B166-FB90DFA78B8A}">
+<ds:datastoreItem xmlns:ds="http://schemas.openxmlformats.org/officeDocument/2006/customXml" ds:itemID="{5422B2B8-4637-45F0-945C-949F72E4E017}">
   <ds:schemaRefs>
     <ds:schemaRef ds:uri="http://schemas.openxmlformats.org/officeDocument/2006/bibliography"/>
   </ds:schemaRefs>

</xml_diff>

<commit_message>
Q29 donner le diagramme de dépendances entre packages
</commit_message>
<xml_diff>
--- a/Rapport AL tp02.docx
+++ b/Rapport AL tp02.docx
@@ -1277,8 +1277,6 @@
         </w:rPr>
         <w:t xml:space="preserve">inversion des </w:t>
       </w:r>
-      <w:bookmarkStart w:id="0" w:name="_GoBack"/>
-      <w:bookmarkEnd w:id="0"/>
       <w:r>
         <w:rPr>
           <w:rFonts w:asciiTheme="majorBidi" w:hAnsiTheme="majorBidi" w:cstheme="majorBidi"/>
@@ -1356,8 +1354,249 @@
         </w:rPr>
       </w:pPr>
     </w:p>
+    <w:p>
+      <w:pPr>
+        <w:tabs>
+          <w:tab w:val="left" w:pos="1053"/>
+        </w:tabs>
+        <w:rPr>
+          <w:rFonts w:asciiTheme="majorBidi" w:hAnsiTheme="majorBidi" w:cstheme="majorBidi"/>
+          <w:b/>
+          <w:bCs/>
+          <w:sz w:val="24"/>
+          <w:szCs w:val="24"/>
+        </w:rPr>
+      </w:pPr>
+      <w:r>
+        <w:rPr>
+          <w:rFonts w:asciiTheme="majorBidi" w:hAnsiTheme="majorBidi" w:cstheme="majorBidi"/>
+          <w:b/>
+          <w:bCs/>
+          <w:sz w:val="32"/>
+          <w:szCs w:val="32"/>
+          <w:u w:val="single"/>
+        </w:rPr>
+        <w:t xml:space="preserve">Question </w:t>
+      </w:r>
+      <w:r>
+        <w:rPr>
+          <w:rFonts w:asciiTheme="majorBidi" w:hAnsiTheme="majorBidi" w:cstheme="majorBidi"/>
+          <w:b/>
+          <w:bCs/>
+          <w:sz w:val="32"/>
+          <w:szCs w:val="32"/>
+          <w:u w:val="single"/>
+        </w:rPr>
+        <w:t>29</w:t>
+      </w:r>
+      <w:r>
+        <w:rPr>
+          <w:rFonts w:asciiTheme="majorBidi" w:hAnsiTheme="majorBidi" w:cstheme="majorBidi"/>
+          <w:b/>
+          <w:bCs/>
+          <w:sz w:val="32"/>
+          <w:szCs w:val="32"/>
+          <w:u w:val="single"/>
+        </w:rPr>
+        <w:t> :</w:t>
+      </w:r>
+      <w:r>
+        <w:rPr>
+          <w:rFonts w:asciiTheme="majorBidi" w:hAnsiTheme="majorBidi" w:cstheme="majorBidi"/>
+          <w:b/>
+          <w:bCs/>
+          <w:sz w:val="32"/>
+          <w:szCs w:val="32"/>
+        </w:rPr>
+        <w:t xml:space="preserve"> </w:t>
+      </w:r>
+      <w:r>
+        <w:rPr>
+          <w:rFonts w:asciiTheme="majorBidi" w:hAnsiTheme="majorBidi" w:cstheme="majorBidi"/>
+          <w:b/>
+          <w:bCs/>
+          <w:sz w:val="24"/>
+          <w:szCs w:val="24"/>
+        </w:rPr>
+        <w:t>Donner le diagramme</w:t>
+      </w:r>
+      <w:r>
+        <w:rPr>
+          <w:rFonts w:asciiTheme="majorBidi" w:hAnsiTheme="majorBidi" w:cstheme="majorBidi"/>
+          <w:b/>
+          <w:bCs/>
+          <w:sz w:val="24"/>
+          <w:szCs w:val="24"/>
+        </w:rPr>
+        <w:t xml:space="preserve"> de dépendances entre les</w:t>
+      </w:r>
+      <w:r>
+        <w:rPr>
+          <w:rFonts w:asciiTheme="majorBidi" w:hAnsiTheme="majorBidi" w:cstheme="majorBidi"/>
+          <w:b/>
+          <w:bCs/>
+          <w:sz w:val="24"/>
+          <w:szCs w:val="24"/>
+        </w:rPr>
+        <w:t xml:space="preserve"> package</w:t>
+      </w:r>
+      <w:r>
+        <w:rPr>
+          <w:rFonts w:asciiTheme="majorBidi" w:hAnsiTheme="majorBidi" w:cstheme="majorBidi"/>
+          <w:b/>
+          <w:bCs/>
+          <w:sz w:val="24"/>
+          <w:szCs w:val="24"/>
+        </w:rPr>
+        <w:t>s</w:t>
+      </w:r>
+    </w:p>
+    <w:p>
+      <w:pPr>
+        <w:tabs>
+          <w:tab w:val="left" w:pos="1053"/>
+        </w:tabs>
+        <w:rPr>
+          <w:rFonts w:asciiTheme="majorBidi" w:hAnsiTheme="majorBidi" w:cstheme="majorBidi"/>
+          <w:sz w:val="24"/>
+          <w:szCs w:val="24"/>
+        </w:rPr>
+      </w:pPr>
+      <w:r>
+        <w:rPr>
+          <w:rFonts w:asciiTheme="majorBidi" w:hAnsiTheme="majorBidi" w:cstheme="majorBidi"/>
+          <w:sz w:val="24"/>
+          <w:szCs w:val="24"/>
+        </w:rPr>
+        <w:t xml:space="preserve">A l’aide du logiciel </w:t>
+      </w:r>
+      <w:r>
+        <w:rPr>
+          <w:rFonts w:asciiTheme="majorBidi" w:hAnsiTheme="majorBidi" w:cstheme="majorBidi"/>
+          <w:sz w:val="24"/>
+          <w:szCs w:val="24"/>
+        </w:rPr>
+        <w:t>StarUml,</w:t>
+      </w:r>
+      <w:r>
+        <w:rPr>
+          <w:rFonts w:asciiTheme="majorBidi" w:hAnsiTheme="majorBidi" w:cstheme="majorBidi"/>
+          <w:sz w:val="24"/>
+          <w:szCs w:val="24"/>
+        </w:rPr>
+        <w:t xml:space="preserve"> le diagramme de</w:t>
+      </w:r>
+      <w:r>
+        <w:rPr>
+          <w:rFonts w:asciiTheme="majorBidi" w:hAnsiTheme="majorBidi" w:cstheme="majorBidi"/>
+          <w:sz w:val="24"/>
+          <w:szCs w:val="24"/>
+        </w:rPr>
+        <w:t xml:space="preserve"> dépendances entre</w:t>
+      </w:r>
+      <w:r>
+        <w:rPr>
+          <w:rFonts w:asciiTheme="majorBidi" w:hAnsiTheme="majorBidi" w:cstheme="majorBidi"/>
+          <w:sz w:val="24"/>
+          <w:szCs w:val="24"/>
+        </w:rPr>
+        <w:t xml:space="preserve"> package</w:t>
+      </w:r>
+      <w:r>
+        <w:rPr>
+          <w:rFonts w:asciiTheme="majorBidi" w:hAnsiTheme="majorBidi" w:cstheme="majorBidi"/>
+          <w:sz w:val="24"/>
+          <w:szCs w:val="24"/>
+        </w:rPr>
+        <w:t>s</w:t>
+      </w:r>
+      <w:r>
+        <w:rPr>
+          <w:rFonts w:asciiTheme="majorBidi" w:hAnsiTheme="majorBidi" w:cstheme="majorBidi"/>
+          <w:sz w:val="24"/>
+          <w:szCs w:val="24"/>
+        </w:rPr>
+        <w:t xml:space="preserve"> est définit comme suit</w:t>
+      </w:r>
+      <w:r>
+        <w:rPr>
+          <w:rFonts w:asciiTheme="majorBidi" w:hAnsiTheme="majorBidi" w:cstheme="majorBidi"/>
+          <w:sz w:val="24"/>
+          <w:szCs w:val="24"/>
+        </w:rPr>
+        <w:t> :</w:t>
+      </w:r>
+      <w:bookmarkStart w:id="0" w:name="_GoBack"/>
+      <w:bookmarkEnd w:id="0"/>
+    </w:p>
+    <w:p>
+      <w:pPr>
+        <w:tabs>
+          <w:tab w:val="left" w:pos="1053"/>
+        </w:tabs>
+        <w:rPr>
+          <w:rFonts w:asciiTheme="majorBidi" w:hAnsiTheme="majorBidi" w:cstheme="majorBidi"/>
+          <w:b/>
+          <w:bCs/>
+          <w:sz w:val="24"/>
+          <w:szCs w:val="24"/>
+        </w:rPr>
+      </w:pPr>
+      <w:r>
+        <w:rPr>
+          <w:noProof/>
+        </w:rPr>
+        <w:drawing>
+          <wp:inline distT="0" distB="0" distL="0" distR="0" wp14:anchorId="287F1522" wp14:editId="52032FA6">
+            <wp:extent cx="5760720" cy="1554480"/>
+            <wp:effectExtent l="0" t="0" r="0" b="7620"/>
+            <wp:docPr id="1" name="Image 1"/>
+            <wp:cNvGraphicFramePr>
+              <a:graphicFrameLocks xmlns:a="http://schemas.openxmlformats.org/drawingml/2006/main" noChangeAspect="1"/>
+            </wp:cNvGraphicFramePr>
+            <a:graphic xmlns:a="http://schemas.openxmlformats.org/drawingml/2006/main">
+              <a:graphicData uri="http://schemas.openxmlformats.org/drawingml/2006/picture">
+                <pic:pic xmlns:pic="http://schemas.openxmlformats.org/drawingml/2006/picture">
+                  <pic:nvPicPr>
+                    <pic:cNvPr id="1" name=""/>
+                    <pic:cNvPicPr/>
+                  </pic:nvPicPr>
+                  <pic:blipFill>
+                    <a:blip r:embed="rId10"/>
+                    <a:stretch>
+                      <a:fillRect/>
+                    </a:stretch>
+                  </pic:blipFill>
+                  <pic:spPr>
+                    <a:xfrm>
+                      <a:off x="0" y="0"/>
+                      <a:ext cx="5760720" cy="1554480"/>
+                    </a:xfrm>
+                    <a:prstGeom prst="rect">
+                      <a:avLst/>
+                    </a:prstGeom>
+                  </pic:spPr>
+                </pic:pic>
+              </a:graphicData>
+            </a:graphic>
+          </wp:inline>
+        </w:drawing>
+      </w:r>
+    </w:p>
+    <w:p>
+      <w:pPr>
+        <w:tabs>
+          <w:tab w:val="left" w:pos="1053"/>
+        </w:tabs>
+        <w:rPr>
+          <w:rFonts w:asciiTheme="majorBidi" w:hAnsiTheme="majorBidi" w:cstheme="majorBidi"/>
+          <w:sz w:val="24"/>
+          <w:szCs w:val="24"/>
+        </w:rPr>
+      </w:pPr>
+    </w:p>
     <w:sectPr>
-      <w:footerReference w:type="default" r:id="rId10"/>
+      <w:footerReference w:type="default" r:id="rId11"/>
       <w:pgSz w:w="11906" w:h="16838"/>
       <w:pgMar w:top="1417" w:right="1417" w:bottom="1417" w:left="1417" w:header="708" w:footer="708" w:gutter="0"/>
       <w:cols w:space="708"/>
@@ -2793,7 +3032,7 @@
 </file>
 
 <file path=customXml/itemProps1.xml><?xml version="1.0" encoding="utf-8"?>
-<ds:datastoreItem xmlns:ds="http://schemas.openxmlformats.org/officeDocument/2006/customXml" ds:itemID="{5422B2B8-4637-45F0-945C-949F72E4E017}">
+<ds:datastoreItem xmlns:ds="http://schemas.openxmlformats.org/officeDocument/2006/customXml" ds:itemID="{5D745704-753E-486C-B666-F6AA182B0A10}">
   <ds:schemaRefs>
     <ds:schemaRef ds:uri="http://schemas.openxmlformats.org/officeDocument/2006/bibliography"/>
   </ds:schemaRefs>

</xml_diff>

<commit_message>
Q17 18 20 LSP + Abstract
</commit_message>
<xml_diff>
--- a/Rapport AL tp02.docx
+++ b/Rapport AL tp02.docx
@@ -1359,96 +1359,71 @@
         <w:tabs>
           <w:tab w:val="left" w:pos="1053"/>
         </w:tabs>
-        <w:rPr>
-          <w:rFonts w:asciiTheme="majorBidi" w:hAnsiTheme="majorBidi" w:cstheme="majorBidi"/>
-          <w:b/>
-          <w:bCs/>
-          <w:sz w:val="24"/>
-          <w:szCs w:val="24"/>
-        </w:rPr>
-      </w:pPr>
-      <w:r>
-        <w:rPr>
-          <w:rFonts w:asciiTheme="majorBidi" w:hAnsiTheme="majorBidi" w:cstheme="majorBidi"/>
-          <w:b/>
-          <w:bCs/>
-          <w:sz w:val="32"/>
-          <w:szCs w:val="32"/>
+        <w:jc w:val="both"/>
+        <w:rPr>
+          <w:rFonts w:asciiTheme="majorBidi" w:hAnsiTheme="majorBidi" w:cstheme="majorBidi"/>
+          <w:sz w:val="24"/>
+          <w:szCs w:val="24"/>
+        </w:rPr>
+      </w:pPr>
+      <w:r>
+        <w:rPr>
+          <w:rFonts w:asciiTheme="majorBidi" w:hAnsiTheme="majorBidi" w:cstheme="majorBidi"/>
+          <w:sz w:val="24"/>
+          <w:szCs w:val="24"/>
+        </w:rPr>
+        <w:t>-</w:t>
+      </w:r>
+      <w:r>
+        <w:rPr>
+          <w:rFonts w:asciiTheme="majorBidi" w:hAnsiTheme="majorBidi" w:cstheme="majorBidi"/>
+          <w:sz w:val="24"/>
+          <w:szCs w:val="24"/>
+        </w:rPr>
+        <w:t xml:space="preserve">En ce qui concerne </w:t>
+      </w:r>
+      <w:r>
+        <w:rPr>
+          <w:rFonts w:asciiTheme="majorBidi" w:hAnsiTheme="majorBidi" w:cstheme="majorBidi"/>
+          <w:b/>
+          <w:bCs/>
+          <w:sz w:val="24"/>
+          <w:szCs w:val="24"/>
           <w:u w:val="single"/>
         </w:rPr>
-        <w:t xml:space="preserve">Question </w:t>
-      </w:r>
-      <w:r>
-        <w:rPr>
-          <w:rFonts w:asciiTheme="majorBidi" w:hAnsiTheme="majorBidi" w:cstheme="majorBidi"/>
-          <w:b/>
-          <w:bCs/>
-          <w:sz w:val="32"/>
-          <w:szCs w:val="32"/>
-          <w:u w:val="single"/>
-        </w:rPr>
-        <w:t>29</w:t>
-      </w:r>
-      <w:r>
-        <w:rPr>
-          <w:rFonts w:asciiTheme="majorBidi" w:hAnsiTheme="majorBidi" w:cstheme="majorBidi"/>
-          <w:b/>
-          <w:bCs/>
-          <w:sz w:val="32"/>
-          <w:szCs w:val="32"/>
-          <w:u w:val="single"/>
-        </w:rPr>
-        <w:t> :</w:t>
-      </w:r>
-      <w:r>
-        <w:rPr>
-          <w:rFonts w:asciiTheme="majorBidi" w:hAnsiTheme="majorBidi" w:cstheme="majorBidi"/>
-          <w:b/>
-          <w:bCs/>
-          <w:sz w:val="32"/>
-          <w:szCs w:val="32"/>
-        </w:rPr>
-        <w:t xml:space="preserve"> </w:t>
-      </w:r>
-      <w:r>
-        <w:rPr>
-          <w:rFonts w:asciiTheme="majorBidi" w:hAnsiTheme="majorBidi" w:cstheme="majorBidi"/>
-          <w:b/>
-          <w:bCs/>
-          <w:sz w:val="24"/>
-          <w:szCs w:val="24"/>
-        </w:rPr>
-        <w:t>Donner le diagramme</w:t>
-      </w:r>
-      <w:r>
-        <w:rPr>
-          <w:rFonts w:asciiTheme="majorBidi" w:hAnsiTheme="majorBidi" w:cstheme="majorBidi"/>
-          <w:b/>
-          <w:bCs/>
-          <w:sz w:val="24"/>
-          <w:szCs w:val="24"/>
-        </w:rPr>
-        <w:t xml:space="preserve"> de dépendances entre les</w:t>
-      </w:r>
-      <w:r>
-        <w:rPr>
-          <w:rFonts w:asciiTheme="majorBidi" w:hAnsiTheme="majorBidi" w:cstheme="majorBidi"/>
-          <w:b/>
-          <w:bCs/>
-          <w:sz w:val="24"/>
-          <w:szCs w:val="24"/>
-        </w:rPr>
-        <w:t xml:space="preserve"> package</w:t>
-      </w:r>
-      <w:r>
-        <w:rPr>
-          <w:rFonts w:asciiTheme="majorBidi" w:hAnsiTheme="majorBidi" w:cstheme="majorBidi"/>
-          <w:b/>
-          <w:bCs/>
-          <w:sz w:val="24"/>
-          <w:szCs w:val="24"/>
-        </w:rPr>
-        <w:t>s</w:t>
+        <w:t>la question 12</w:t>
+      </w:r>
+      <w:r>
+        <w:rPr>
+          <w:rFonts w:asciiTheme="majorBidi" w:hAnsiTheme="majorBidi" w:cstheme="majorBidi"/>
+          <w:sz w:val="24"/>
+          <w:szCs w:val="24"/>
+        </w:rPr>
+        <w:t xml:space="preserve"> au sujet des responsabilités dans la méthode inscription, j’ai cité auparavant que c’était momentanément acceptable mais il pourrait avoir un non-respect de l’un des princ</w:t>
+      </w:r>
+      <w:r>
+        <w:rPr>
+          <w:rFonts w:asciiTheme="majorBidi" w:hAnsiTheme="majorBidi" w:cstheme="majorBidi"/>
+          <w:sz w:val="24"/>
+          <w:szCs w:val="24"/>
+        </w:rPr>
+        <w:t xml:space="preserve">ipes SOLID plus précisément le S </w:t>
+      </w:r>
+      <w:r>
+        <w:rPr>
+          <w:rFonts w:asciiTheme="majorBidi" w:hAnsiTheme="majorBidi" w:cstheme="majorBidi"/>
+          <w:sz w:val="24"/>
+          <w:szCs w:val="24"/>
+        </w:rPr>
+        <w:t>qui indique qu’une classe ne doit comporter qu’une seule responsabilité.</w:t>
+      </w:r>
+      <w:r>
+        <w:rPr>
+          <w:rFonts w:asciiTheme="majorBidi" w:hAnsiTheme="majorBidi" w:cstheme="majorBidi"/>
+          <w:sz w:val="24"/>
+          <w:szCs w:val="24"/>
+        </w:rPr>
+        <w:t xml:space="preserve"> La classe qui a plusieurs responsabilités est une classe qui contient beaucoup d’attributs, beaucoup de méthodes publiques... </w:t>
       </w:r>
     </w:p>
     <w:p>
@@ -1456,78 +1431,547 @@
         <w:tabs>
           <w:tab w:val="left" w:pos="1053"/>
         </w:tabs>
-        <w:rPr>
-          <w:rFonts w:asciiTheme="majorBidi" w:hAnsiTheme="majorBidi" w:cstheme="majorBidi"/>
-          <w:sz w:val="24"/>
-          <w:szCs w:val="24"/>
-        </w:rPr>
-      </w:pPr>
-      <w:r>
-        <w:rPr>
-          <w:rFonts w:asciiTheme="majorBidi" w:hAnsiTheme="majorBidi" w:cstheme="majorBidi"/>
-          <w:sz w:val="24"/>
-          <w:szCs w:val="24"/>
-        </w:rPr>
-        <w:t xml:space="preserve">A l’aide du logiciel </w:t>
-      </w:r>
-      <w:r>
-        <w:rPr>
-          <w:rFonts w:asciiTheme="majorBidi" w:hAnsiTheme="majorBidi" w:cstheme="majorBidi"/>
-          <w:sz w:val="24"/>
-          <w:szCs w:val="24"/>
-        </w:rPr>
-        <w:t>StarUml,</w:t>
-      </w:r>
-      <w:r>
-        <w:rPr>
-          <w:rFonts w:asciiTheme="majorBidi" w:hAnsiTheme="majorBidi" w:cstheme="majorBidi"/>
-          <w:sz w:val="24"/>
-          <w:szCs w:val="24"/>
-        </w:rPr>
-        <w:t xml:space="preserve"> le diagramme de</w:t>
-      </w:r>
-      <w:r>
-        <w:rPr>
-          <w:rFonts w:asciiTheme="majorBidi" w:hAnsiTheme="majorBidi" w:cstheme="majorBidi"/>
-          <w:sz w:val="24"/>
-          <w:szCs w:val="24"/>
-        </w:rPr>
-        <w:t xml:space="preserve"> dépendances entre</w:t>
-      </w:r>
-      <w:r>
-        <w:rPr>
-          <w:rFonts w:asciiTheme="majorBidi" w:hAnsiTheme="majorBidi" w:cstheme="majorBidi"/>
-          <w:sz w:val="24"/>
-          <w:szCs w:val="24"/>
-        </w:rPr>
-        <w:t xml:space="preserve"> package</w:t>
-      </w:r>
-      <w:r>
-        <w:rPr>
-          <w:rFonts w:asciiTheme="majorBidi" w:hAnsiTheme="majorBidi" w:cstheme="majorBidi"/>
-          <w:sz w:val="24"/>
-          <w:szCs w:val="24"/>
-        </w:rPr>
-        <w:t>s</w:t>
-      </w:r>
-      <w:r>
-        <w:rPr>
-          <w:rFonts w:asciiTheme="majorBidi" w:hAnsiTheme="majorBidi" w:cstheme="majorBidi"/>
-          <w:sz w:val="24"/>
-          <w:szCs w:val="24"/>
-        </w:rPr>
-        <w:t xml:space="preserve"> est définit comme suit</w:t>
-      </w:r>
-      <w:r>
-        <w:rPr>
-          <w:rFonts w:asciiTheme="majorBidi" w:hAnsiTheme="majorBidi" w:cstheme="majorBidi"/>
-          <w:sz w:val="24"/>
-          <w:szCs w:val="24"/>
+        <w:jc w:val="both"/>
+        <w:rPr>
+          <w:rFonts w:asciiTheme="majorBidi" w:hAnsiTheme="majorBidi" w:cstheme="majorBidi"/>
+          <w:sz w:val="24"/>
+          <w:szCs w:val="24"/>
+        </w:rPr>
+      </w:pPr>
+      <w:r>
+        <w:rPr>
+          <w:rFonts w:asciiTheme="majorBidi" w:hAnsiTheme="majorBidi" w:cstheme="majorBidi"/>
+          <w:sz w:val="24"/>
+          <w:szCs w:val="24"/>
+        </w:rPr>
+        <w:t xml:space="preserve">Comme on peut le remarquer notre fonction inscription </w:t>
+      </w:r>
+      <w:r>
+        <w:rPr>
+          <w:rFonts w:asciiTheme="majorBidi" w:hAnsiTheme="majorBidi" w:cstheme="majorBidi"/>
+          <w:sz w:val="24"/>
+          <w:szCs w:val="24"/>
+        </w:rPr>
+        <w:t xml:space="preserve">contient non seulement beaucoup d’attributs et on lui a </w:t>
+      </w:r>
+      <w:r>
+        <w:rPr>
+          <w:rFonts w:asciiTheme="majorBidi" w:hAnsiTheme="majorBidi" w:cstheme="majorBidi"/>
+          <w:sz w:val="24"/>
+          <w:szCs w:val="24"/>
+        </w:rPr>
+        <w:t>associé</w:t>
+      </w:r>
+      <w:r>
+        <w:rPr>
+          <w:rFonts w:asciiTheme="majorBidi" w:hAnsiTheme="majorBidi" w:cstheme="majorBidi"/>
+          <w:sz w:val="24"/>
+          <w:szCs w:val="24"/>
+        </w:rPr>
+        <w:t xml:space="preserve"> plus qu’une responsabilité : </w:t>
+      </w:r>
+      <w:r>
+        <w:rPr>
+          <w:rFonts w:asciiTheme="majorBidi" w:hAnsiTheme="majorBidi" w:cstheme="majorBidi"/>
+          <w:sz w:val="24"/>
+          <w:szCs w:val="24"/>
+        </w:rPr>
+        <w:t>elle est</w:t>
+      </w:r>
+      <w:r>
+        <w:rPr>
+          <w:rFonts w:asciiTheme="majorBidi" w:hAnsiTheme="majorBidi" w:cstheme="majorBidi"/>
+          <w:sz w:val="23"/>
+          <w:szCs w:val="23"/>
+        </w:rPr>
+        <w:t xml:space="preserve"> chargée d’ajouter un étudiant mais aussi elle vérifie le format de l’email, vérifie l’existence de l’email et du matricule et aussi elle initialise le nombre de livre mensuel autorisé. </w:t>
+      </w:r>
+      <w:r>
+        <w:rPr>
+          <w:rFonts w:asciiTheme="majorBidi" w:hAnsiTheme="majorBidi" w:cstheme="majorBidi"/>
+          <w:sz w:val="24"/>
+          <w:szCs w:val="24"/>
+        </w:rPr>
+        <w:t xml:space="preserve"> </w:t>
+      </w:r>
+      <w:r>
+        <w:rPr>
+          <w:rFonts w:asciiTheme="majorBidi" w:hAnsiTheme="majorBidi" w:cstheme="majorBidi"/>
+          <w:sz w:val="24"/>
+          <w:szCs w:val="24"/>
+        </w:rPr>
+        <w:t xml:space="preserve">Par conséquent, au lieu que les paramètres de la méthode inscription soient des attributs d’une classe qui est Etudiant dans notre cas, nous </w:t>
+      </w:r>
+      <w:r>
+        <w:rPr>
+          <w:rFonts w:asciiTheme="majorBidi" w:hAnsiTheme="majorBidi" w:cstheme="majorBidi"/>
+          <w:sz w:val="24"/>
+          <w:szCs w:val="24"/>
+        </w:rPr>
+        <w:t>les remplaceront</w:t>
+      </w:r>
+      <w:r>
+        <w:rPr>
+          <w:rFonts w:asciiTheme="majorBidi" w:hAnsiTheme="majorBidi" w:cstheme="majorBidi"/>
+          <w:sz w:val="24"/>
+          <w:szCs w:val="24"/>
+        </w:rPr>
+        <w:t xml:space="preserve"> par un objet de cette classe et ajouter d’autre types si nécessaire. </w:t>
+      </w:r>
+    </w:p>
+    <w:p>
+      <w:pPr>
+        <w:tabs>
+          <w:tab w:val="left" w:pos="1053"/>
+        </w:tabs>
+        <w:jc w:val="both"/>
+        <w:rPr>
+          <w:rFonts w:asciiTheme="majorBidi" w:hAnsiTheme="majorBidi" w:cstheme="majorBidi"/>
+          <w:sz w:val="24"/>
+          <w:szCs w:val="24"/>
+        </w:rPr>
+      </w:pPr>
+    </w:p>
+    <w:p>
+      <w:pPr>
+        <w:tabs>
+          <w:tab w:val="left" w:pos="1053"/>
+        </w:tabs>
+        <w:jc w:val="both"/>
+        <w:rPr>
+          <w:rFonts w:asciiTheme="majorBidi" w:hAnsiTheme="majorBidi" w:cstheme="majorBidi"/>
+          <w:sz w:val="24"/>
+          <w:szCs w:val="24"/>
+        </w:rPr>
+      </w:pPr>
+    </w:p>
+    <w:p>
+      <w:pPr>
+        <w:tabs>
+          <w:tab w:val="left" w:pos="1053"/>
+        </w:tabs>
+        <w:jc w:val="both"/>
+        <w:rPr>
+          <w:rFonts w:asciiTheme="majorBidi" w:hAnsiTheme="majorBidi" w:cstheme="majorBidi"/>
+          <w:sz w:val="24"/>
+          <w:szCs w:val="24"/>
+        </w:rPr>
+      </w:pPr>
+    </w:p>
+    <w:p>
+      <w:pPr>
+        <w:tabs>
+          <w:tab w:val="left" w:pos="1053"/>
+        </w:tabs>
+        <w:jc w:val="both"/>
+        <w:rPr>
+          <w:rFonts w:asciiTheme="majorBidi" w:hAnsiTheme="majorBidi" w:cstheme="majorBidi"/>
+          <w:sz w:val="24"/>
+          <w:szCs w:val="24"/>
+        </w:rPr>
+      </w:pPr>
+    </w:p>
+    <w:p>
+      <w:pPr>
+        <w:tabs>
+          <w:tab w:val="left" w:pos="1053"/>
+        </w:tabs>
+        <w:jc w:val="both"/>
+        <w:rPr>
+          <w:rFonts w:asciiTheme="majorBidi" w:hAnsiTheme="majorBidi" w:cstheme="majorBidi"/>
+          <w:sz w:val="24"/>
+          <w:szCs w:val="24"/>
+        </w:rPr>
+      </w:pPr>
+    </w:p>
+    <w:p>
+      <w:pPr>
+        <w:tabs>
+          <w:tab w:val="left" w:pos="1053"/>
+        </w:tabs>
+        <w:jc w:val="both"/>
+        <w:rPr>
+          <w:rFonts w:asciiTheme="majorBidi" w:hAnsiTheme="majorBidi" w:cstheme="majorBidi"/>
+          <w:sz w:val="24"/>
+          <w:szCs w:val="24"/>
+        </w:rPr>
+      </w:pPr>
+    </w:p>
+    <w:p>
+      <w:pPr>
+        <w:tabs>
+          <w:tab w:val="left" w:pos="1053"/>
+        </w:tabs>
+        <w:jc w:val="both"/>
+        <w:rPr>
+          <w:rFonts w:asciiTheme="majorBidi" w:hAnsiTheme="majorBidi" w:cstheme="majorBidi"/>
+          <w:sz w:val="24"/>
+          <w:szCs w:val="24"/>
+        </w:rPr>
+      </w:pPr>
+    </w:p>
+    <w:p>
+      <w:pPr>
+        <w:tabs>
+          <w:tab w:val="left" w:pos="1053"/>
+        </w:tabs>
+        <w:jc w:val="both"/>
+        <w:rPr>
+          <w:rFonts w:asciiTheme="majorBidi" w:hAnsiTheme="majorBidi" w:cstheme="majorBidi"/>
+          <w:b/>
+          <w:bCs/>
+          <w:sz w:val="32"/>
+          <w:szCs w:val="32"/>
+          <w:u w:val="single"/>
+        </w:rPr>
+      </w:pPr>
+      <w:r>
+        <w:rPr>
+          <w:rFonts w:asciiTheme="majorBidi" w:hAnsiTheme="majorBidi" w:cstheme="majorBidi"/>
+          <w:b/>
+          <w:bCs/>
+          <w:sz w:val="32"/>
+          <w:szCs w:val="32"/>
+          <w:u w:val="single"/>
+        </w:rPr>
+        <w:t xml:space="preserve">Question </w:t>
+      </w:r>
+      <w:r>
+        <w:rPr>
+          <w:rFonts w:asciiTheme="majorBidi" w:hAnsiTheme="majorBidi" w:cstheme="majorBidi"/>
+          <w:b/>
+          <w:bCs/>
+          <w:sz w:val="32"/>
+          <w:szCs w:val="32"/>
+          <w:u w:val="single"/>
+        </w:rPr>
+        <w:t>17</w:t>
+      </w:r>
+      <w:r>
+        <w:rPr>
+          <w:rFonts w:asciiTheme="majorBidi" w:hAnsiTheme="majorBidi" w:cstheme="majorBidi"/>
+          <w:b/>
+          <w:bCs/>
+          <w:sz w:val="32"/>
+          <w:szCs w:val="32"/>
+          <w:u w:val="single"/>
         </w:rPr>
         <w:t> :</w:t>
       </w:r>
+    </w:p>
+    <w:p>
+      <w:pPr>
+        <w:autoSpaceDE w:val="0"/>
+        <w:autoSpaceDN w:val="0"/>
+        <w:adjustRightInd w:val="0"/>
+        <w:spacing w:after="0" w:line="240" w:lineRule="auto"/>
+        <w:rPr>
+          <w:rFonts w:asciiTheme="majorBidi" w:eastAsiaTheme="minorHAnsi" w:hAnsiTheme="majorBidi" w:cstheme="majorBidi"/>
+          <w:sz w:val="24"/>
+          <w:szCs w:val="24"/>
+          <w:lang w:eastAsia="en-US"/>
+        </w:rPr>
+      </w:pPr>
+      <w:r>
+        <w:rPr>
+          <w:rFonts w:asciiTheme="majorBidi" w:hAnsiTheme="majorBidi" w:cstheme="majorBidi"/>
+          <w:sz w:val="24"/>
+          <w:szCs w:val="24"/>
+        </w:rPr>
+        <w:t>A l’initialisation du nombre de livre mensuel autorisé ou à l’ajout du bonus, les traitements dans les deux cas dépendent du forfait de l’université à laquelle appartient l’étudiant.</w:t>
+      </w:r>
+      <w:r>
+        <w:rPr>
+          <w:rFonts w:asciiTheme="majorBidi" w:hAnsiTheme="majorBidi" w:cstheme="majorBidi"/>
+          <w:sz w:val="24"/>
+          <w:szCs w:val="24"/>
+        </w:rPr>
+        <w:t xml:space="preserve"> Cependant, la méthode n’a pas respecté le principe O (ouvert aux extensions et fermés aux modifications) </w:t>
+      </w:r>
+      <w:r>
+        <w:rPr>
+          <w:rFonts w:asciiTheme="majorBidi" w:eastAsiaTheme="minorHAnsi" w:hAnsiTheme="majorBidi" w:cstheme="majorBidi"/>
+          <w:sz w:val="24"/>
+          <w:szCs w:val="24"/>
+          <w:lang w:eastAsia="en-US"/>
+        </w:rPr>
+        <w:t>surtout avec l’utilisation des if else .</w:t>
+      </w:r>
+    </w:p>
+    <w:p>
+      <w:pPr>
+        <w:autoSpaceDE w:val="0"/>
+        <w:autoSpaceDN w:val="0"/>
+        <w:adjustRightInd w:val="0"/>
+        <w:spacing w:after="0" w:line="240" w:lineRule="auto"/>
+        <w:rPr>
+          <w:rFonts w:asciiTheme="majorBidi" w:hAnsiTheme="majorBidi" w:cstheme="majorBidi"/>
+          <w:sz w:val="24"/>
+          <w:szCs w:val="24"/>
+        </w:rPr>
+      </w:pPr>
+    </w:p>
+    <w:p>
+      <w:pPr>
+        <w:autoSpaceDE w:val="0"/>
+        <w:autoSpaceDN w:val="0"/>
+        <w:adjustRightInd w:val="0"/>
+        <w:spacing w:after="0" w:line="240" w:lineRule="auto"/>
+        <w:rPr>
+          <w:rFonts w:asciiTheme="majorBidi" w:hAnsiTheme="majorBidi" w:cstheme="majorBidi"/>
+          <w:sz w:val="24"/>
+          <w:szCs w:val="24"/>
+        </w:rPr>
+      </w:pPr>
+      <w:r>
+        <w:rPr>
+          <w:rFonts w:asciiTheme="majorBidi" w:hAnsiTheme="majorBidi" w:cstheme="majorBidi"/>
+          <w:sz w:val="24"/>
+          <w:szCs w:val="24"/>
+        </w:rPr>
+        <w:t xml:space="preserve">Comme </w:t>
+      </w:r>
+      <w:r>
+        <w:rPr>
+          <w:rFonts w:asciiTheme="majorBidi" w:hAnsiTheme="majorBidi" w:cstheme="majorBidi"/>
+          <w:sz w:val="24"/>
+          <w:szCs w:val="24"/>
+        </w:rPr>
+        <w:t>solution,</w:t>
+      </w:r>
+      <w:r>
+        <w:rPr>
+          <w:rFonts w:asciiTheme="majorBidi" w:hAnsiTheme="majorBidi" w:cstheme="majorBidi"/>
+          <w:sz w:val="24"/>
+          <w:szCs w:val="24"/>
+        </w:rPr>
+        <w:t xml:space="preserve"> nous avons </w:t>
+      </w:r>
+      <w:r>
+        <w:rPr>
+          <w:rFonts w:asciiTheme="majorBidi" w:hAnsiTheme="majorBidi" w:cstheme="majorBidi"/>
+          <w:sz w:val="24"/>
+          <w:szCs w:val="24"/>
+        </w:rPr>
+        <w:t>adopté</w:t>
+      </w:r>
+      <w:r>
+        <w:rPr>
+          <w:rFonts w:asciiTheme="majorBidi" w:hAnsiTheme="majorBidi" w:cstheme="majorBidi"/>
+          <w:sz w:val="24"/>
+          <w:szCs w:val="24"/>
+        </w:rPr>
+        <w:t xml:space="preserve"> l’utilisa</w:t>
+      </w:r>
+      <w:r>
+        <w:rPr>
+          <w:rFonts w:asciiTheme="majorBidi" w:hAnsiTheme="majorBidi" w:cstheme="majorBidi"/>
+          <w:sz w:val="24"/>
+          <w:szCs w:val="24"/>
+        </w:rPr>
+        <w:t>tion du patron abstract factory.</w:t>
+      </w:r>
+    </w:p>
+    <w:p>
+      <w:pPr>
+        <w:autoSpaceDE w:val="0"/>
+        <w:autoSpaceDN w:val="0"/>
+        <w:adjustRightInd w:val="0"/>
+        <w:spacing w:after="0" w:line="240" w:lineRule="auto"/>
+        <w:rPr>
+          <w:rFonts w:asciiTheme="majorBidi" w:hAnsiTheme="majorBidi" w:cstheme="majorBidi"/>
+          <w:sz w:val="24"/>
+          <w:szCs w:val="24"/>
+        </w:rPr>
+      </w:pPr>
+    </w:p>
+    <w:p>
+      <w:pPr>
+        <w:tabs>
+          <w:tab w:val="left" w:pos="1053"/>
+        </w:tabs>
+        <w:jc w:val="both"/>
+        <w:rPr>
+          <w:rFonts w:asciiTheme="majorBidi" w:hAnsiTheme="majorBidi" w:cstheme="majorBidi"/>
+          <w:sz w:val="24"/>
+          <w:szCs w:val="24"/>
+        </w:rPr>
+      </w:pPr>
       <w:bookmarkStart w:id="0" w:name="_GoBack"/>
       <w:bookmarkEnd w:id="0"/>
+    </w:p>
+    <w:p>
+      <w:pPr>
+        <w:tabs>
+          <w:tab w:val="left" w:pos="1053"/>
+        </w:tabs>
+        <w:rPr>
+          <w:rFonts w:asciiTheme="majorBidi" w:hAnsiTheme="majorBidi" w:cstheme="majorBidi"/>
+          <w:b/>
+          <w:bCs/>
+          <w:sz w:val="24"/>
+          <w:szCs w:val="24"/>
+        </w:rPr>
+      </w:pPr>
+      <w:r>
+        <w:rPr>
+          <w:rFonts w:asciiTheme="majorBidi" w:hAnsiTheme="majorBidi" w:cstheme="majorBidi"/>
+          <w:b/>
+          <w:bCs/>
+          <w:sz w:val="32"/>
+          <w:szCs w:val="32"/>
+          <w:u w:val="single"/>
+        </w:rPr>
+        <w:t xml:space="preserve">Question </w:t>
+      </w:r>
+      <w:r>
+        <w:rPr>
+          <w:rFonts w:asciiTheme="majorBidi" w:hAnsiTheme="majorBidi" w:cstheme="majorBidi"/>
+          <w:b/>
+          <w:bCs/>
+          <w:sz w:val="32"/>
+          <w:szCs w:val="32"/>
+          <w:u w:val="single"/>
+        </w:rPr>
+        <w:t>29</w:t>
+      </w:r>
+      <w:r>
+        <w:rPr>
+          <w:rFonts w:asciiTheme="majorBidi" w:hAnsiTheme="majorBidi" w:cstheme="majorBidi"/>
+          <w:b/>
+          <w:bCs/>
+          <w:sz w:val="32"/>
+          <w:szCs w:val="32"/>
+          <w:u w:val="single"/>
+        </w:rPr>
+        <w:t> :</w:t>
+      </w:r>
+      <w:r>
+        <w:rPr>
+          <w:rFonts w:asciiTheme="majorBidi" w:hAnsiTheme="majorBidi" w:cstheme="majorBidi"/>
+          <w:b/>
+          <w:bCs/>
+          <w:sz w:val="32"/>
+          <w:szCs w:val="32"/>
+        </w:rPr>
+        <w:t xml:space="preserve"> </w:t>
+      </w:r>
+      <w:r>
+        <w:rPr>
+          <w:rFonts w:asciiTheme="majorBidi" w:hAnsiTheme="majorBidi" w:cstheme="majorBidi"/>
+          <w:b/>
+          <w:bCs/>
+          <w:sz w:val="24"/>
+          <w:szCs w:val="24"/>
+        </w:rPr>
+        <w:t>Donner le diagramme</w:t>
+      </w:r>
+      <w:r>
+        <w:rPr>
+          <w:rFonts w:asciiTheme="majorBidi" w:hAnsiTheme="majorBidi" w:cstheme="majorBidi"/>
+          <w:b/>
+          <w:bCs/>
+          <w:sz w:val="24"/>
+          <w:szCs w:val="24"/>
+        </w:rPr>
+        <w:t xml:space="preserve"> de dépendances entre les</w:t>
+      </w:r>
+      <w:r>
+        <w:rPr>
+          <w:rFonts w:asciiTheme="majorBidi" w:hAnsiTheme="majorBidi" w:cstheme="majorBidi"/>
+          <w:b/>
+          <w:bCs/>
+          <w:sz w:val="24"/>
+          <w:szCs w:val="24"/>
+        </w:rPr>
+        <w:t xml:space="preserve"> package</w:t>
+      </w:r>
+      <w:r>
+        <w:rPr>
+          <w:rFonts w:asciiTheme="majorBidi" w:hAnsiTheme="majorBidi" w:cstheme="majorBidi"/>
+          <w:b/>
+          <w:bCs/>
+          <w:sz w:val="24"/>
+          <w:szCs w:val="24"/>
+        </w:rPr>
+        <w:t>s</w:t>
+      </w:r>
+    </w:p>
+    <w:p>
+      <w:pPr>
+        <w:tabs>
+          <w:tab w:val="left" w:pos="1053"/>
+        </w:tabs>
+        <w:rPr>
+          <w:rFonts w:asciiTheme="majorBidi" w:hAnsiTheme="majorBidi" w:cstheme="majorBidi"/>
+          <w:sz w:val="24"/>
+          <w:szCs w:val="24"/>
+        </w:rPr>
+      </w:pPr>
+      <w:r>
+        <w:rPr>
+          <w:rFonts w:asciiTheme="majorBidi" w:hAnsiTheme="majorBidi" w:cstheme="majorBidi"/>
+          <w:sz w:val="24"/>
+          <w:szCs w:val="24"/>
+        </w:rPr>
+        <w:t xml:space="preserve">A l’aide du logiciel </w:t>
+      </w:r>
+      <w:r>
+        <w:rPr>
+          <w:rFonts w:asciiTheme="majorBidi" w:hAnsiTheme="majorBidi" w:cstheme="majorBidi"/>
+          <w:sz w:val="24"/>
+          <w:szCs w:val="24"/>
+        </w:rPr>
+        <w:t>StarUml,</w:t>
+      </w:r>
+      <w:r>
+        <w:rPr>
+          <w:rFonts w:asciiTheme="majorBidi" w:hAnsiTheme="majorBidi" w:cstheme="majorBidi"/>
+          <w:sz w:val="24"/>
+          <w:szCs w:val="24"/>
+        </w:rPr>
+        <w:t xml:space="preserve"> le diagramme de</w:t>
+      </w:r>
+      <w:r>
+        <w:rPr>
+          <w:rFonts w:asciiTheme="majorBidi" w:hAnsiTheme="majorBidi" w:cstheme="majorBidi"/>
+          <w:sz w:val="24"/>
+          <w:szCs w:val="24"/>
+        </w:rPr>
+        <w:t xml:space="preserve"> dépendances entre</w:t>
+      </w:r>
+      <w:r>
+        <w:rPr>
+          <w:rFonts w:asciiTheme="majorBidi" w:hAnsiTheme="majorBidi" w:cstheme="majorBidi"/>
+          <w:sz w:val="24"/>
+          <w:szCs w:val="24"/>
+        </w:rPr>
+        <w:t xml:space="preserve"> package</w:t>
+      </w:r>
+      <w:r>
+        <w:rPr>
+          <w:rFonts w:asciiTheme="majorBidi" w:hAnsiTheme="majorBidi" w:cstheme="majorBidi"/>
+          <w:sz w:val="24"/>
+          <w:szCs w:val="24"/>
+        </w:rPr>
+        <w:t>s</w:t>
+      </w:r>
+      <w:r>
+        <w:rPr>
+          <w:rFonts w:asciiTheme="majorBidi" w:hAnsiTheme="majorBidi" w:cstheme="majorBidi"/>
+          <w:sz w:val="24"/>
+          <w:szCs w:val="24"/>
+        </w:rPr>
+        <w:t xml:space="preserve"> est définit comme suit</w:t>
+      </w:r>
+      <w:r>
+        <w:rPr>
+          <w:rFonts w:asciiTheme="majorBidi" w:hAnsiTheme="majorBidi" w:cstheme="majorBidi"/>
+          <w:sz w:val="24"/>
+          <w:szCs w:val="24"/>
+        </w:rPr>
+        <w:t> :</w:t>
+      </w:r>
     </w:p>
     <w:p>
       <w:pPr>
@@ -2035,6 +2479,7 @@
                           <w:calendar w:val="gregorian"/>
                         </w:date>
                       </w:sdtPr>
+                      <w:sdtEndPr/>
                       <w:sdtContent>
                         <w:p>
                           <w:pPr>
@@ -3032,7 +3477,7 @@
 </file>
 
 <file path=customXml/itemProps1.xml><?xml version="1.0" encoding="utf-8"?>
-<ds:datastoreItem xmlns:ds="http://schemas.openxmlformats.org/officeDocument/2006/customXml" ds:itemID="{5D745704-753E-486C-B666-F6AA182B0A10}">
+<ds:datastoreItem xmlns:ds="http://schemas.openxmlformats.org/officeDocument/2006/customXml" ds:itemID="{1D77840D-7CA1-4092-AFD0-C8AC15087491}">
   <ds:schemaRefs>
     <ds:schemaRef ds:uri="http://schemas.openxmlformats.org/officeDocument/2006/bibliography"/>
   </ds:schemaRefs>

</xml_diff>